<commit_message>
Tutorial 1B 4 material
</commit_message>
<xml_diff>
--- a/Analysis Tutorials/MA10207BT4/Tutorial4.docx
+++ b/Analysis Tutorials/MA10207BT4/Tutorial4.docx
@@ -1148,7 +1148,7 @@
         <w:t xml:space="preserve"> </w:t>
       </w:r>
       <w:r>
-        <w:t xml:space="preserve">continuous. We show this through an example, which extends Tutorial Question 2 on Problem Sheet 4.</w:t>
+        <w:t xml:space="preserve">continuous. We show this through Tutorial Question 2 on Problem Sheet 4.</w:t>
       </w:r>
     </w:p>
     <w:p>
@@ -1530,47 +1530,7 @@
         <w:pStyle w:val="ProofStyle"/>
       </w:pPr>
       <w:r>
-        <w:t xml:space="preserve">Firstly, in tutorial question 2, you showed that</w:t>
-      </w:r>
-      <w:r>
-        <w:t xml:space="preserve"> </w:t>
-      </w:r>
-      <m:oMath>
-        <m:r>
-          <m:t>f</m:t>
-        </m:r>
-      </m:oMath>
-      <w:r>
-        <w:t xml:space="preserve"> </w:t>
-      </w:r>
-      <w:r>
-        <w:t xml:space="preserve">is discontinuous at all points in</w:t>
-      </w:r>
-      <w:r>
-        <w:t xml:space="preserve"> </w:t>
-      </w:r>
-      <m:oMath>
-        <m:r>
-          <m:rPr>
-            <m:sty m:val="p"/>
-            <m:scr m:val="double-struck"/>
-          </m:rPr>
-          <m:t>R</m:t>
-        </m:r>
-      </m:oMath>
-      <w:r>
-        <w:t xml:space="preserve">. But does this extend to</w:t>
-      </w:r>
-      <w:r>
-        <w:t xml:space="preserve"> </w:t>
-      </w:r>
-      <m:oMath>
-        <m:r>
-          <m:t>h</m:t>
-        </m:r>
-      </m:oMath>
-      <w:r>
-        <w:t xml:space="preserve">? In fact,</w:t>
+        <w:t xml:space="preserve">The main result of Tutorial Question 2 shows us that</w:t>
       </w:r>
       <w:r>
         <w:t xml:space="preserve"> </w:t>
@@ -4934,7 +4894,7 @@
         <w:pStyle w:val="Compact"/>
       </w:pPr>
       <w:r>
-        <w:t xml:space="preserve">There’s an example of how to solve this type of problem in the lecture notes. I’d also recommend looking at</w:t>
+        <w:t xml:space="preserve">For this question, I’d recommend looking at</w:t>
       </w:r>
       <w:r>
         <w:t xml:space="preserve"> </w:t>
@@ -4952,7 +4912,7 @@
         <w:t xml:space="preserve"> </w:t>
       </w:r>
       <w:r>
-        <w:t xml:space="preserve">from last semester too, if you want another example along these lines. In regards to your solution, make it explicit that all hypotheses of the IVT are satisfied!</w:t>
+        <w:t xml:space="preserve">from last semester, if you want an example along these lines. In regards to your solution, make it explicit that all hypotheses of the IVT are satisfied!</w:t>
       </w:r>
     </w:p>
     <w:p>

</xml_diff>